<commit_message>
Uppdaterad version av presentation.txt
</commit_message>
<xml_diff>
--- a/aramB/Presentation.docx
+++ b/aramB/Presentation.docx
@@ -36,7 +36,7 @@
           <w:shd w:val="clear" w:color="auto" w:fill="FFFFFF"/>
           <w:lang w:eastAsia="sv-SE"/>
         </w:rPr>
-        <w:t xml:space="preserve"> 8</w:t>
+        <w:t xml:space="preserve"> 6</w:t>
       </w:r>
     </w:p>
     <w:p>
@@ -73,7 +73,7 @@
           <w:shd w:val="clear" w:color="auto" w:fill="FFFFFF"/>
           <w:lang w:eastAsia="sv-SE"/>
         </w:rPr>
-        <w:t xml:space="preserve"> 8</w:t>
+        <w:t xml:space="preserve"> 6</w:t>
       </w:r>
     </w:p>
     <w:p>
@@ -110,7 +110,7 @@
           <w:shd w:val="clear" w:color="auto" w:fill="FFFFFF"/>
           <w:lang w:eastAsia="sv-SE"/>
         </w:rPr>
-        <w:t xml:space="preserve"> 10</w:t>
+        <w:t xml:space="preserve"> 0</w:t>
       </w:r>
     </w:p>
     <w:p>
@@ -122,7 +122,6 @@
           <w:lang w:eastAsia="sv-SE"/>
         </w:rPr>
       </w:pPr>
-      <w:proofErr w:type="spellStart"/>
       <w:r>
         <w:rPr>
           <w:rFonts w:ascii="Helvetica Neue" w:eastAsia="Times New Roman" w:hAnsi="Helvetica Neue" w:cs="Times New Roman"/>
@@ -132,7 +131,17 @@
         </w:rPr>
         <w:t>WebTech</w:t>
       </w:r>
-      <w:proofErr w:type="spellEnd"/>
+      <w:r>
+        <w:rPr>
+          <w:rFonts w:ascii="Helvetica Neue" w:eastAsia="Times New Roman" w:hAnsi="Helvetica Neue" w:cs="Times New Roman"/>
+          <w:color w:val="3C3C3C"/>
+          <w:shd w:val="clear" w:color="auto" w:fill="FFFFFF"/>
+          <w:lang w:eastAsia="sv-SE"/>
+        </w:rPr>
+        <w:t xml:space="preserve"> Curiosity</w:t>
+      </w:r>
+      <w:bookmarkStart w:id="0" w:name="_GoBack"/>
+      <w:bookmarkEnd w:id="0"/>
       <w:r>
         <w:rPr>
           <w:rFonts w:ascii="Helvetica Neue" w:eastAsia="Times New Roman" w:hAnsi="Helvetica Neue" w:cs="Times New Roman"/>
@@ -170,8 +179,6 @@
           <w:lang w:eastAsia="sv-SE"/>
         </w:rPr>
       </w:pPr>
-      <w:bookmarkStart w:id="0" w:name="_GoBack"/>
-      <w:bookmarkEnd w:id="0"/>
     </w:p>
     <w:p>
       <w:pPr>

</xml_diff>